<commit_message>
feat: JESUS THANK YOU LORD
</commit_message>
<xml_diff>
--- a/31EM Empirychni Metody/2/KNT-122_Onyshchenko_Variant-19_PR2.docx
+++ b/31EM Empirychni Metody/2/KNT-122_Onyshchenko_Variant-19_PR2.docx
@@ -174,7 +174,13 @@
         <w:t xml:space="preserve">а </w:t>
       </w:r>
       <w:r>
-        <w:t>«»</w:t>
+        <w:t>«</w:t>
+      </w:r>
+      <w:r>
+        <w:t>Статистична перевірка гіпотез</w:t>
+      </w:r>
+      <w:r>
+        <w:t>»</w:t>
       </w:r>
     </w:p>
     <w:p>
@@ -377,6 +383,42 @@
         <w:lastRenderedPageBreak/>
         <w:t>Мета роботи</w:t>
       </w:r>
+    </w:p>
+    <w:p>
+      <w:pPr>
+        <w:pStyle w:val="P"/>
+      </w:pPr>
+    </w:p>
+    <w:p>
+      <w:pPr>
+        <w:pStyle w:val="P"/>
+        <w:rPr>
+          <w:lang w:val="en-US"/>
+        </w:rPr>
+      </w:pPr>
+      <w:r>
+        <w:t xml:space="preserve">Вивчити методику статистичної перевірки гіпотез. Отирмати основні характеристики розподілу ймовірностей випадкової величини та перевірити гіпотезу про закон розподілу вибірки з використанням </w:t>
+      </w:r>
+      <w:r>
+        <w:rPr>
+          <w:lang w:val="en-US"/>
+        </w:rPr>
+        <w:t xml:space="preserve">Statgraphics </w:t>
+      </w:r>
+      <w:r>
+        <w:t xml:space="preserve">та мови програмування </w:t>
+      </w:r>
+      <w:r>
+        <w:rPr>
+          <w:lang w:val="en-US"/>
+        </w:rPr>
+        <w:t>R.</w:t>
+      </w:r>
+    </w:p>
+    <w:p>
+      <w:pPr>
+        <w:pStyle w:val="P"/>
+      </w:pPr>
     </w:p>
     <w:p>
       <w:pPr>

</xml_diff>